<commit_message>
added npcs and some scene descriptions
</commit_message>
<xml_diff>
--- a/Helpful links.docx
+++ b/Helpful links.docx
@@ -34,6 +34,21 @@
             <w:rStyle w:val="Hyperlink"/>
           </w:rPr>
           <w:t>https://media.wizards.com/downloads/dnd/StarterSet_Characters.pdf</w:t>
+        </w:r>
+      </w:hyperlink>
+    </w:p>
+    <w:p>
+      <w:r>
+        <w:t>Monsters</w:t>
+      </w:r>
+    </w:p>
+    <w:p>
+      <w:hyperlink r:id="rId6" w:history="1">
+        <w:r>
+          <w:rPr>
+            <w:rStyle w:val="Hyperlink"/>
+          </w:rPr>
+          <w:t>https://roll20.net/compendium/dnd5e/Monsters#content</w:t>
         </w:r>
       </w:hyperlink>
     </w:p>

</xml_diff>